<commit_message>
Minor changes to bold cover letter doc
</commit_message>
<xml_diff>
--- a/cover-letter-shopify-bold.docx
+++ b/cover-letter-shopify-bold.docx
@@ -47,23 +47,7 @@
           <w:rFonts w:asciiTheme="majorHAnsi" w:hAnsiTheme="majorHAnsi" w:cstheme="majorHAnsi"/>
           <w:lang w:val="es-AR"/>
         </w:rPr>
-        <w:t xml:space="preserve"> L5B 3T6● </w:t>
-      </w:r>
-      <w:proofErr w:type="spellStart"/>
-      <w:r>
-        <w:rPr>
-          <w:rFonts w:asciiTheme="majorHAnsi" w:hAnsiTheme="majorHAnsi" w:cstheme="majorHAnsi"/>
-          <w:lang w:val="es-AR"/>
-        </w:rPr>
-        <w:t>Cell</w:t>
-      </w:r>
-      <w:proofErr w:type="spellEnd"/>
-      <w:r>
-        <w:rPr>
-          <w:rFonts w:asciiTheme="majorHAnsi" w:hAnsiTheme="majorHAnsi" w:cstheme="majorHAnsi"/>
-          <w:lang w:val="es-AR"/>
-        </w:rPr>
-        <w:t>: (705) 875 5018</w:t>
+        <w:t xml:space="preserve"> L5B 3T6● Cell: (705) 875 5018</w:t>
       </w:r>
     </w:p>
     <w:p>
@@ -104,7 +88,15 @@
         <w:rPr>
           <w:rFonts w:asciiTheme="majorHAnsi" w:hAnsiTheme="majorHAnsi" w:cstheme="majorHAnsi"/>
         </w:rPr>
-        <w:t>Hey Riley,</w:t>
+        <w:t>Hi</w:t>
+      </w:r>
+      <w:bookmarkStart w:id="0" w:name="_GoBack"/>
+      <w:bookmarkEnd w:id="0"/>
+      <w:r>
+        <w:rPr>
+          <w:rFonts w:asciiTheme="majorHAnsi" w:hAnsiTheme="majorHAnsi" w:cstheme="majorHAnsi"/>
+        </w:rPr>
+        <w:t xml:space="preserve"> Riley,</w:t>
       </w:r>
     </w:p>
     <w:p>
@@ -266,19 +258,25 @@
         <w:rPr>
           <w:rFonts w:asciiTheme="majorHAnsi" w:hAnsiTheme="majorHAnsi" w:cstheme="majorHAnsi"/>
         </w:rPr>
-        <w:t>, it is my belief</w:t>
-      </w:r>
-      <w:r>
-        <w:rPr>
-          <w:rFonts w:asciiTheme="majorHAnsi" w:hAnsiTheme="majorHAnsi" w:cstheme="majorHAnsi"/>
-        </w:rPr>
-        <w:t xml:space="preserve"> that exposing a problem to broader perspective leads to better solutions</w:t>
-      </w:r>
-      <w:r>
-        <w:rPr>
-          <w:rFonts w:asciiTheme="majorHAnsi" w:hAnsiTheme="majorHAnsi" w:cstheme="majorHAnsi"/>
-        </w:rPr>
-        <w:t xml:space="preserve">. As an example, a team made up of two developers and an architect </w:t>
+        <w:t>.</w:t>
+      </w:r>
+      <w:r>
+        <w:rPr>
+          <w:rFonts w:asciiTheme="majorHAnsi" w:hAnsiTheme="majorHAnsi" w:cstheme="majorHAnsi"/>
+        </w:rPr>
+        <w:t xml:space="preserve"> </w:t>
+      </w:r>
+      <w:r>
+        <w:rPr>
+          <w:rFonts w:asciiTheme="majorHAnsi" w:hAnsiTheme="majorHAnsi" w:cstheme="majorHAnsi"/>
+        </w:rPr>
+        <w:t xml:space="preserve"> </w:t>
+      </w:r>
+      <w:r>
+        <w:rPr>
+          <w:rFonts w:asciiTheme="majorHAnsi" w:hAnsiTheme="majorHAnsi" w:cstheme="majorHAnsi"/>
+        </w:rPr>
+        <w:t xml:space="preserve">As an example, a team made up of two developers and an architect </w:t>
       </w:r>
       <w:r>
         <w:rPr>
@@ -472,19 +470,11 @@
         </w:rPr>
         <w:t xml:space="preserve"> “Son, this </w:t>
       </w:r>
-      <w:proofErr w:type="spellStart"/>
-      <w:r>
-        <w:rPr>
-          <w:rFonts w:asciiTheme="majorHAnsi" w:hAnsiTheme="majorHAnsi" w:cstheme="majorHAnsi"/>
-        </w:rPr>
-        <w:t>ain’t</w:t>
-      </w:r>
-      <w:proofErr w:type="spellEnd"/>
-      <w:r>
-        <w:rPr>
-          <w:rFonts w:asciiTheme="majorHAnsi" w:hAnsiTheme="majorHAnsi" w:cstheme="majorHAnsi"/>
-        </w:rPr>
-        <w:t xml:space="preserve"> </w:t>
+      <w:r>
+        <w:rPr>
+          <w:rFonts w:asciiTheme="majorHAnsi" w:hAnsiTheme="majorHAnsi" w:cstheme="majorHAnsi"/>
+        </w:rPr>
+        <w:t xml:space="preserve">ain’t </w:t>
       </w:r>
       <w:r>
         <w:rPr>
@@ -496,15 +486,7 @@
         <w:rPr>
           <w:rFonts w:asciiTheme="majorHAnsi" w:hAnsiTheme="majorHAnsi" w:cstheme="majorHAnsi"/>
         </w:rPr>
-        <w:t>game development comp</w:t>
-      </w:r>
-      <w:bookmarkStart w:id="0" w:name="_GoBack"/>
-      <w:bookmarkEnd w:id="0"/>
-      <w:r>
-        <w:rPr>
-          <w:rFonts w:asciiTheme="majorHAnsi" w:hAnsiTheme="majorHAnsi" w:cstheme="majorHAnsi"/>
-        </w:rPr>
-        <w:t>any!</w:t>
+        <w:t>game development company!</w:t>
       </w:r>
       <w:r>
         <w:rPr>
@@ -632,21 +614,7 @@
         <w:rPr>
           <w:rFonts w:asciiTheme="majorHAnsi" w:hAnsiTheme="majorHAnsi" w:cstheme="majorHAnsi"/>
         </w:rPr>
-        <w:t xml:space="preserve"> every time I talk with </w:t>
-      </w:r>
-      <w:proofErr w:type="spellStart"/>
-      <w:r>
-        <w:rPr>
-          <w:rFonts w:asciiTheme="majorHAnsi" w:hAnsiTheme="majorHAnsi" w:cstheme="majorHAnsi"/>
-        </w:rPr>
-        <w:t>Shopifolk</w:t>
-      </w:r>
-      <w:proofErr w:type="spellEnd"/>
-      <w:r>
-        <w:rPr>
-          <w:rFonts w:asciiTheme="majorHAnsi" w:hAnsiTheme="majorHAnsi" w:cstheme="majorHAnsi"/>
-        </w:rPr>
-        <w:t>, or get in vicinity of Shopify my heart skips a beat</w:t>
+        <w:t xml:space="preserve"> every time I talk with Shopifolk, or get in vicinity of Shopify my heart skips a beat</w:t>
       </w:r>
       <w:r>
         <w:rPr>
@@ -686,19 +654,11 @@
           <w:rFonts w:asciiTheme="majorHAnsi" w:hAnsiTheme="majorHAnsi" w:cstheme="majorHAnsi"/>
         </w:rPr>
       </w:pPr>
-      <w:proofErr w:type="gramStart"/>
-      <w:r>
-        <w:rPr>
-          <w:rFonts w:asciiTheme="majorHAnsi" w:hAnsiTheme="majorHAnsi" w:cstheme="majorHAnsi"/>
-        </w:rPr>
-        <w:t>That’s</w:t>
-      </w:r>
-      <w:proofErr w:type="gramEnd"/>
-      <w:r>
-        <w:rPr>
-          <w:rFonts w:asciiTheme="majorHAnsi" w:hAnsiTheme="majorHAnsi" w:cstheme="majorHAnsi"/>
-        </w:rPr>
-        <w:t xml:space="preserve"> that! Thanks for reading. </w:t>
+      <w:r>
+        <w:rPr>
+          <w:rFonts w:asciiTheme="majorHAnsi" w:hAnsiTheme="majorHAnsi" w:cstheme="majorHAnsi"/>
+        </w:rPr>
+        <w:t xml:space="preserve">That’s that! Thanks for reading. </w:t>
       </w:r>
     </w:p>
     <w:p>

</xml_diff>

<commit_message>
More edits to bold resume
</commit_message>
<xml_diff>
--- a/cover-letter-shopify-bold.docx
+++ b/cover-letter-shopify-bold.docx
@@ -90,8 +90,6 @@
         </w:rPr>
         <w:t>Hi</w:t>
       </w:r>
-      <w:bookmarkStart w:id="0" w:name="_GoBack"/>
-      <w:bookmarkEnd w:id="0"/>
       <w:r>
         <w:rPr>
           <w:rFonts w:asciiTheme="majorHAnsi" w:hAnsiTheme="majorHAnsi" w:cstheme="majorHAnsi"/>
@@ -323,7 +321,39 @@
         <w:rPr>
           <w:rFonts w:asciiTheme="majorHAnsi" w:hAnsiTheme="majorHAnsi" w:cstheme="majorHAnsi"/>
         </w:rPr>
-        <w:t xml:space="preserve">advance! What about an </w:t>
+        <w:t xml:space="preserve">advance! </w:t>
+      </w:r>
+      <w:r>
+        <w:rPr>
+          <w:rFonts w:asciiTheme="majorHAnsi" w:hAnsiTheme="majorHAnsi" w:cstheme="majorHAnsi"/>
+        </w:rPr>
+        <w:t xml:space="preserve">My contribution was in a form of reusable </w:t>
+      </w:r>
+      <w:r>
+        <w:rPr>
+          <w:rFonts w:asciiTheme="majorHAnsi" w:hAnsiTheme="majorHAnsi" w:cstheme="majorHAnsi"/>
+        </w:rPr>
+        <w:t>C# scripts</w:t>
+      </w:r>
+      <w:bookmarkStart w:id="0" w:name="_GoBack"/>
+      <w:bookmarkEnd w:id="0"/>
+      <w:r>
+        <w:rPr>
+          <w:rFonts w:asciiTheme="majorHAnsi" w:hAnsiTheme="majorHAnsi" w:cstheme="majorHAnsi"/>
+        </w:rPr>
+        <w:t>.</w:t>
+      </w:r>
+      <w:r>
+        <w:rPr>
+          <w:rFonts w:asciiTheme="majorHAnsi" w:hAnsiTheme="majorHAnsi" w:cstheme="majorHAnsi"/>
+        </w:rPr>
+        <w:t xml:space="preserve"> </w:t>
+      </w:r>
+      <w:r>
+        <w:rPr>
+          <w:rFonts w:asciiTheme="majorHAnsi" w:hAnsiTheme="majorHAnsi" w:cstheme="majorHAnsi"/>
+        </w:rPr>
+        <w:t xml:space="preserve">What about an </w:t>
       </w:r>
       <w:hyperlink r:id="rId7" w:history="1">
         <w:r>

</xml_diff>

<commit_message>
Final edits to resume and cover letter
</commit_message>
<xml_diff>
--- a/cover-letter-shopify-bold.docx
+++ b/cover-letter-shopify-bold.docx
@@ -1,6 +1,6 @@
 
 <file path=word/document.xml><?xml version="1.0" encoding="utf-8"?>
-<w:document xmlns:wpc="http://schemas.microsoft.com/office/word/2010/wordprocessingCanvas" xmlns:cx="http://schemas.microsoft.com/office/drawing/2014/chartex" xmlns:cx1="http://schemas.microsoft.com/office/drawing/2015/9/8/chartex" xmlns:mc="http://schemas.openxmlformats.org/markup-compatibility/2006" xmlns:o="urn:schemas-microsoft-com:office:office" xmlns:r="http://schemas.openxmlformats.org/officeDocument/2006/relationships" xmlns:m="http://schemas.openxmlformats.org/officeDocument/2006/math" xmlns:v="urn:schemas-microsoft-com:vml" xmlns:wp14="http://schemas.microsoft.com/office/word/2010/wordprocessingDrawing" xmlns:wp="http://schemas.openxmlformats.org/drawingml/2006/wordprocessingDrawing" xmlns:w10="urn:schemas-microsoft-com:office:word" xmlns:w="http://schemas.openxmlformats.org/wordprocessingml/2006/main" xmlns:w14="http://schemas.microsoft.com/office/word/2010/wordml" xmlns:w15="http://schemas.microsoft.com/office/word/2012/wordml" xmlns:w16se="http://schemas.microsoft.com/office/word/2015/wordml/symex" xmlns:wpg="http://schemas.microsoft.com/office/word/2010/wordprocessingGroup" xmlns:wpi="http://schemas.microsoft.com/office/word/2010/wordprocessingInk" xmlns:wne="http://schemas.microsoft.com/office/word/2006/wordml" xmlns:wps="http://schemas.microsoft.com/office/word/2010/wordprocessingShape" mc:Ignorable="w14 w15 w16se wp14">
+<w:document xmlns:wpc="http://schemas.microsoft.com/office/word/2010/wordprocessingCanvas" xmlns:cx="http://schemas.microsoft.com/office/drawing/2014/chartex" xmlns:cx1="http://schemas.microsoft.com/office/drawing/2015/9/8/chartex" xmlns:cx2="http://schemas.microsoft.com/office/drawing/2015/10/21/chartex" xmlns:cx3="http://schemas.microsoft.com/office/drawing/2016/5/9/chartex" xmlns:cx4="http://schemas.microsoft.com/office/drawing/2016/5/10/chartex" xmlns:cx5="http://schemas.microsoft.com/office/drawing/2016/5/11/chartex" xmlns:cx6="http://schemas.microsoft.com/office/drawing/2016/5/12/chartex" xmlns:cx7="http://schemas.microsoft.com/office/drawing/2016/5/13/chartex" xmlns:cx8="http://schemas.microsoft.com/office/drawing/2016/5/14/chartex" xmlns:mc="http://schemas.openxmlformats.org/markup-compatibility/2006" xmlns:aink="http://schemas.microsoft.com/office/drawing/2016/ink" xmlns:am3d="http://schemas.microsoft.com/office/drawing/2017/model3d" xmlns:o="urn:schemas-microsoft-com:office:office" xmlns:r="http://schemas.openxmlformats.org/officeDocument/2006/relationships" xmlns:m="http://schemas.openxmlformats.org/officeDocument/2006/math" xmlns:v="urn:schemas-microsoft-com:vml" xmlns:wp14="http://schemas.microsoft.com/office/word/2010/wordprocessingDrawing" xmlns:wp="http://schemas.openxmlformats.org/drawingml/2006/wordprocessingDrawing" xmlns:w10="urn:schemas-microsoft-com:office:word" xmlns:w="http://schemas.openxmlformats.org/wordprocessingml/2006/main" xmlns:w14="http://schemas.microsoft.com/office/word/2010/wordml" xmlns:w15="http://schemas.microsoft.com/office/word/2012/wordml" xmlns:w16cid="http://schemas.microsoft.com/office/word/2016/wordml/cid" xmlns:w16se="http://schemas.microsoft.com/office/word/2015/wordml/symex" xmlns:wpg="http://schemas.microsoft.com/office/word/2010/wordprocessingGroup" xmlns:wpi="http://schemas.microsoft.com/office/word/2010/wordprocessingInk" xmlns:wne="http://schemas.microsoft.com/office/word/2006/wordml" xmlns:wps="http://schemas.microsoft.com/office/word/2010/wordprocessingShape" mc:Ignorable="w14 w15 w16se w16cid wp14">
   <w:body>
     <w:p>
       <w:pPr>
@@ -33,13 +33,20 @@
           <w:rFonts w:asciiTheme="majorHAnsi" w:hAnsiTheme="majorHAnsi" w:cstheme="majorHAnsi"/>
           <w:lang w:val="es-AR"/>
         </w:rPr>
-        <w:t>3546 Italia Crescent ● Mississauga, Ontario</w:t>
+        <w:t>3546 Italia Crescent,</w:t>
       </w:r>
       <w:r>
         <w:rPr>
           <w:rFonts w:asciiTheme="majorHAnsi" w:hAnsiTheme="majorHAnsi" w:cstheme="majorHAnsi"/>
           <w:lang w:val="es-AR"/>
         </w:rPr>
+        <w:t xml:space="preserve"> Mississauga, Ontario</w:t>
+      </w:r>
+      <w:r>
+        <w:rPr>
+          <w:rFonts w:asciiTheme="majorHAnsi" w:hAnsiTheme="majorHAnsi" w:cstheme="majorHAnsi"/>
+          <w:lang w:val="es-AR"/>
+        </w:rPr>
         <w:t>,</w:t>
       </w:r>
       <w:r>
@@ -47,7 +54,14 @@
           <w:rFonts w:asciiTheme="majorHAnsi" w:hAnsiTheme="majorHAnsi" w:cstheme="majorHAnsi"/>
           <w:lang w:val="es-AR"/>
         </w:rPr>
-        <w:t xml:space="preserve"> L5B 3T6● Cell: (705) 875 5018</w:t>
+        <w:t xml:space="preserve"> L5B 3T6</w:t>
+      </w:r>
+      <w:r>
+        <w:rPr>
+          <w:rFonts w:asciiTheme="majorHAnsi" w:hAnsiTheme="majorHAnsi" w:cstheme="majorHAnsi"/>
+          <w:lang w:val="es-AR"/>
+        </w:rPr>
+        <w:t>,</w:t>
       </w:r>
     </w:p>
     <w:p>
@@ -56,9 +70,26 @@
         <w:jc w:val="center"/>
         <w:rPr>
           <w:rFonts w:asciiTheme="majorHAnsi" w:hAnsiTheme="majorHAnsi" w:cstheme="majorHAnsi"/>
+          <w:lang w:val="es-AR"/>
         </w:rPr>
       </w:pPr>
-      <w:hyperlink r:id="rId4" w:history="1">
+      <w:r>
+        <w:rPr>
+          <w:rFonts w:asciiTheme="majorHAnsi" w:hAnsiTheme="majorHAnsi" w:cstheme="majorHAnsi"/>
+          <w:lang w:val="es-AR"/>
+        </w:rPr>
+        <w:t xml:space="preserve"> Cell: (705) 875 5018</w:t>
+      </w:r>
+    </w:p>
+    <w:p>
+      <w:pPr>
+        <w:spacing w:after="0" w:line="250" w:lineRule="auto"/>
+        <w:jc w:val="center"/>
+        <w:rPr>
+          <w:rFonts w:asciiTheme="majorHAnsi" w:hAnsiTheme="majorHAnsi" w:cstheme="majorHAnsi"/>
+        </w:rPr>
+      </w:pPr>
+      <w:hyperlink r:id="rId5" w:history="1">
         <w:r>
           <w:rPr>
             <w:rStyle w:val="Hyperlink"/>
@@ -71,7 +102,7 @@
     <w:p>
       <w:pPr>
         <w:spacing w:after="0" w:line="250" w:lineRule="auto"/>
-        <w:jc w:val="center"/>
+        <w:jc w:val="both"/>
         <w:rPr>
           <w:rFonts w:ascii="Times New Roman" w:hAnsi="Times New Roman" w:cs="Times New Roman"/>
         </w:rPr>
@@ -94,7 +125,19 @@
         <w:rPr>
           <w:rFonts w:asciiTheme="majorHAnsi" w:hAnsiTheme="majorHAnsi" w:cstheme="majorHAnsi"/>
         </w:rPr>
-        <w:t xml:space="preserve"> Riley,</w:t>
+        <w:t xml:space="preserve"> </w:t>
+      </w:r>
+      <w:r>
+        <w:rPr>
+          <w:rFonts w:asciiTheme="majorHAnsi" w:hAnsiTheme="majorHAnsi" w:cstheme="majorHAnsi"/>
+        </w:rPr>
+        <w:t>Reilly</w:t>
+      </w:r>
+      <w:r>
+        <w:rPr>
+          <w:rFonts w:asciiTheme="majorHAnsi" w:hAnsiTheme="majorHAnsi" w:cstheme="majorHAnsi"/>
+        </w:rPr>
+        <w:t>,</w:t>
       </w:r>
     </w:p>
     <w:p>
@@ -146,7 +189,19 @@
         <w:rPr>
           <w:rFonts w:asciiTheme="majorHAnsi" w:hAnsiTheme="majorHAnsi" w:cstheme="majorHAnsi"/>
         </w:rPr>
-        <w:t>(I am doomed if you are reading this off of a paper)</w:t>
+        <w:t xml:space="preserve">(I am doomed if you are reading this </w:t>
+      </w:r>
+      <w:r>
+        <w:rPr>
+          <w:rFonts w:asciiTheme="majorHAnsi" w:hAnsiTheme="majorHAnsi" w:cstheme="majorHAnsi"/>
+        </w:rPr>
+        <w:t>off</w:t>
+      </w:r>
+      <w:r>
+        <w:rPr>
+          <w:rFonts w:asciiTheme="majorHAnsi" w:hAnsiTheme="majorHAnsi" w:cstheme="majorHAnsi"/>
+        </w:rPr>
+        <w:t xml:space="preserve"> a paper)</w:t>
       </w:r>
     </w:p>
     <w:p>
@@ -162,38 +217,14 @@
         </w:rPr>
         <w:t xml:space="preserve">I am a driven individual that loves to solve complex problems using elegant, simple code. As an example, check out this </w:t>
       </w:r>
-      <w:hyperlink r:id="rId5" w:history="1">
+      <w:hyperlink r:id="rId6" w:history="1">
         <w:r>
           <w:rPr>
             <w:rStyle w:val="Hyperlink"/>
             <w:rFonts w:asciiTheme="majorHAnsi" w:hAnsiTheme="majorHAnsi" w:cstheme="majorHAnsi"/>
             <w:b/>
           </w:rPr>
-          <w:t>3D S</w:t>
-        </w:r>
-        <w:r>
-          <w:rPr>
-            <w:rStyle w:val="Hyperlink"/>
-            <w:rFonts w:asciiTheme="majorHAnsi" w:hAnsiTheme="majorHAnsi" w:cstheme="majorHAnsi"/>
-            <w:b/>
-          </w:rPr>
-          <w:t>p</w:t>
-        </w:r>
-        <w:r>
-          <w:rPr>
-            <w:rStyle w:val="Hyperlink"/>
-            <w:rFonts w:asciiTheme="majorHAnsi" w:hAnsiTheme="majorHAnsi" w:cstheme="majorHAnsi"/>
-            <w:b/>
-          </w:rPr>
-          <w:t>her</w:t>
-        </w:r>
-        <w:r>
-          <w:rPr>
-            <w:rStyle w:val="Hyperlink"/>
-            <w:rFonts w:asciiTheme="majorHAnsi" w:hAnsiTheme="majorHAnsi" w:cstheme="majorHAnsi"/>
-            <w:b/>
-          </w:rPr>
-          <w:t>e</w:t>
+          <w:t>3D Sphere</w:t>
         </w:r>
       </w:hyperlink>
       <w:r>
@@ -288,7 +319,7 @@
         </w:rPr>
         <w:t xml:space="preserve">create a </w:t>
       </w:r>
-      <w:hyperlink r:id="rId6" w:history="1">
+      <w:hyperlink r:id="rId7" w:history="1">
         <w:r>
           <w:rPr>
             <w:rStyle w:val="Hyperlink"/>
@@ -307,7 +338,6 @@
       <w:r>
         <w:rPr>
           <w:rFonts w:asciiTheme="majorHAnsi" w:hAnsiTheme="majorHAnsi" w:cstheme="majorHAnsi"/>
-          <w:b/>
         </w:rPr>
         <w:t>die</w:t>
       </w:r>
@@ -335,8 +365,12 @@
         </w:rPr>
         <w:t>C# scripts</w:t>
       </w:r>
-      <w:bookmarkStart w:id="0" w:name="_GoBack"/>
-      <w:bookmarkEnd w:id="0"/>
+      <w:r>
+        <w:rPr>
+          <w:rFonts w:asciiTheme="majorHAnsi" w:hAnsiTheme="majorHAnsi" w:cstheme="majorHAnsi"/>
+        </w:rPr>
+        <w:t>, which my team used to build the game</w:t>
+      </w:r>
       <w:r>
         <w:rPr>
           <w:rFonts w:asciiTheme="majorHAnsi" w:hAnsiTheme="majorHAnsi" w:cstheme="majorHAnsi"/>
@@ -355,7 +389,7 @@
         </w:rPr>
         <w:t xml:space="preserve">What about an </w:t>
       </w:r>
-      <w:hyperlink r:id="rId7" w:history="1">
+      <w:hyperlink r:id="rId8" w:history="1">
         <w:r>
           <w:rPr>
             <w:rStyle w:val="Hyperlink"/>
@@ -382,13 +416,61 @@
         <w:rPr>
           <w:rFonts w:asciiTheme="majorHAnsi" w:hAnsiTheme="majorHAnsi" w:cstheme="majorHAnsi"/>
         </w:rPr>
-        <w:t xml:space="preserve">(Both made using Unity) </w:t>
-      </w:r>
-      <w:r>
-        <w:rPr>
-          <w:rFonts w:asciiTheme="majorHAnsi" w:hAnsiTheme="majorHAnsi" w:cstheme="majorHAnsi"/>
-        </w:rPr>
-        <w:t>Point being, p</w:t>
+        <w:t xml:space="preserve">It was a fun one, since I was responsible for getting the waves to function! </w:t>
+      </w:r>
+      <w:r>
+        <w:rPr>
+          <w:rFonts w:asciiTheme="majorHAnsi" w:hAnsiTheme="majorHAnsi" w:cstheme="majorHAnsi"/>
+        </w:rPr>
+        <w:t>(Both</w:t>
+      </w:r>
+      <w:r>
+        <w:rPr>
+          <w:rFonts w:asciiTheme="majorHAnsi" w:hAnsiTheme="majorHAnsi" w:cstheme="majorHAnsi"/>
+        </w:rPr>
+        <w:t xml:space="preserve"> of the games were</w:t>
+      </w:r>
+      <w:r>
+        <w:rPr>
+          <w:rFonts w:asciiTheme="majorHAnsi" w:hAnsiTheme="majorHAnsi" w:cstheme="majorHAnsi"/>
+        </w:rPr>
+        <w:t xml:space="preserve"> made </w:t>
+      </w:r>
+      <w:r>
+        <w:rPr>
+          <w:rFonts w:asciiTheme="majorHAnsi" w:hAnsiTheme="majorHAnsi" w:cstheme="majorHAnsi"/>
+        </w:rPr>
+        <w:t>using</w:t>
+      </w:r>
+      <w:r>
+        <w:rPr>
+          <w:rFonts w:asciiTheme="majorHAnsi" w:hAnsiTheme="majorHAnsi" w:cstheme="majorHAnsi"/>
+        </w:rPr>
+        <w:t xml:space="preserve"> Unity</w:t>
+      </w:r>
+      <w:r>
+        <w:rPr>
+          <w:rFonts w:asciiTheme="majorHAnsi" w:hAnsiTheme="majorHAnsi" w:cstheme="majorHAnsi"/>
+        </w:rPr>
+        <w:t xml:space="preserve"> and C#</w:t>
+      </w:r>
+      <w:r>
+        <w:rPr>
+          <w:rFonts w:asciiTheme="majorHAnsi" w:hAnsiTheme="majorHAnsi" w:cstheme="majorHAnsi"/>
+        </w:rPr>
+        <w:t xml:space="preserve">) </w:t>
+      </w:r>
+      <w:r>
+        <w:rPr>
+          <w:rFonts w:asciiTheme="majorHAnsi" w:hAnsiTheme="majorHAnsi" w:cstheme="majorHAnsi"/>
+        </w:rPr>
+        <w:t>The point I am making is</w:t>
+      </w:r>
+      <w:r>
+        <w:rPr>
+          <w:rFonts w:asciiTheme="majorHAnsi" w:hAnsiTheme="majorHAnsi" w:cstheme="majorHAnsi"/>
+        </w:rPr>
+        <w:t>, p</w:t>
       </w:r>
       <w:r>
         <w:rPr>
@@ -432,7 +514,19 @@
         <w:rPr>
           <w:rFonts w:asciiTheme="majorHAnsi" w:hAnsiTheme="majorHAnsi" w:cstheme="majorHAnsi"/>
         </w:rPr>
-        <w:t xml:space="preserve"> on me own time</w:t>
+        <w:t xml:space="preserve"> on me</w:t>
+      </w:r>
+      <w:r>
+        <w:rPr>
+          <w:rFonts w:asciiTheme="majorHAnsi" w:hAnsiTheme="majorHAnsi" w:cstheme="majorHAnsi"/>
+        </w:rPr>
+        <w:t xml:space="preserve"> (not a typo)</w:t>
+      </w:r>
+      <w:r>
+        <w:rPr>
+          <w:rFonts w:asciiTheme="majorHAnsi" w:hAnsiTheme="majorHAnsi" w:cstheme="majorHAnsi"/>
+        </w:rPr>
+        <w:t xml:space="preserve"> own time</w:t>
       </w:r>
       <w:r>
         <w:rPr>
@@ -452,7 +546,7 @@
         </w:rPr>
         <w:t xml:space="preserve">this </w:t>
       </w:r>
-      <w:hyperlink r:id="rId8" w:history="1">
+      <w:hyperlink r:id="rId9" w:history="1">
         <w:r>
           <w:rPr>
             <w:rStyle w:val="Hyperlink"/>
@@ -500,11 +594,19 @@
         </w:rPr>
         <w:t xml:space="preserve"> “Son, this </w:t>
       </w:r>
-      <w:r>
-        <w:rPr>
-          <w:rFonts w:asciiTheme="majorHAnsi" w:hAnsiTheme="majorHAnsi" w:cstheme="majorHAnsi"/>
-        </w:rPr>
-        <w:t xml:space="preserve">ain’t </w:t>
+      <w:proofErr w:type="spellStart"/>
+      <w:r>
+        <w:rPr>
+          <w:rFonts w:asciiTheme="majorHAnsi" w:hAnsiTheme="majorHAnsi" w:cstheme="majorHAnsi"/>
+        </w:rPr>
+        <w:t>ain’t</w:t>
+      </w:r>
+      <w:proofErr w:type="spellEnd"/>
+      <w:r>
+        <w:rPr>
+          <w:rFonts w:asciiTheme="majorHAnsi" w:hAnsiTheme="majorHAnsi" w:cstheme="majorHAnsi"/>
+        </w:rPr>
+        <w:t xml:space="preserve"> </w:t>
       </w:r>
       <w:r>
         <w:rPr>
@@ -535,52 +637,6 @@
           <w:rFonts w:asciiTheme="majorHAnsi" w:hAnsiTheme="majorHAnsi" w:cstheme="majorHAnsi"/>
         </w:rPr>
         <w:t xml:space="preserve">Yeah, fair enough … I do not only make games! Checkout a </w:t>
-      </w:r>
-      <w:hyperlink r:id="rId9" w:history="1">
-        <w:r>
-          <w:rPr>
-            <w:rStyle w:val="Hyperlink"/>
-            <w:rFonts w:asciiTheme="majorHAnsi" w:hAnsiTheme="majorHAnsi" w:cstheme="majorHAnsi"/>
-            <w:b/>
-          </w:rPr>
-          <w:t>website</w:t>
-        </w:r>
-      </w:hyperlink>
-      <w:r>
-        <w:rPr>
-          <w:rFonts w:asciiTheme="majorHAnsi" w:hAnsiTheme="majorHAnsi" w:cstheme="majorHAnsi"/>
-        </w:rPr>
-        <w:t xml:space="preserve"> I made for me </w:t>
-      </w:r>
-      <w:r>
-        <w:rPr>
-          <w:rFonts w:asciiTheme="majorHAnsi" w:hAnsiTheme="majorHAnsi" w:cstheme="majorHAnsi"/>
-        </w:rPr>
-        <w:t xml:space="preserve">(not a typo) </w:t>
-      </w:r>
-      <w:r>
-        <w:rPr>
-          <w:rFonts w:asciiTheme="majorHAnsi" w:hAnsiTheme="majorHAnsi" w:cstheme="majorHAnsi"/>
-        </w:rPr>
-        <w:t xml:space="preserve">friends to promote their game/company while they were still students. </w:t>
-      </w:r>
-      <w:r>
-        <w:rPr>
-          <w:rFonts w:asciiTheme="majorHAnsi" w:hAnsiTheme="majorHAnsi" w:cstheme="majorHAnsi"/>
-        </w:rPr>
-        <w:t xml:space="preserve">Guess what, it is responsive too! </w:t>
-      </w:r>
-      <w:r>
-        <w:rPr>
-          <w:rFonts w:asciiTheme="majorHAnsi" w:hAnsiTheme="majorHAnsi" w:cstheme="majorHAnsi"/>
-        </w:rPr>
-        <w:t>Made from scratch using some vanilla HTML, CSS, JavaScript and tiny bit of PHP</w:t>
-      </w:r>
-      <w:r>
-        <w:rPr>
-          <w:rFonts w:asciiTheme="majorHAnsi" w:hAnsiTheme="majorHAnsi" w:cstheme="majorHAnsi"/>
-        </w:rPr>
-        <w:t xml:space="preserve">. Not to mention, I have been submitting challenges for Shopify internships for a while, </w:t>
       </w:r>
       <w:hyperlink r:id="rId10" w:history="1">
         <w:r>
@@ -589,14 +645,48 @@
             <w:rFonts w:asciiTheme="majorHAnsi" w:hAnsiTheme="majorHAnsi" w:cstheme="majorHAnsi"/>
             <w:b/>
           </w:rPr>
-          <w:t>here</w:t>
+          <w:t>web</w:t>
+        </w:r>
+        <w:r>
+          <w:rPr>
+            <w:rStyle w:val="Hyperlink"/>
+            <w:rFonts w:asciiTheme="majorHAnsi" w:hAnsiTheme="majorHAnsi" w:cstheme="majorHAnsi"/>
+            <w:b/>
+          </w:rPr>
+          <w:t>s</w:t>
+        </w:r>
+        <w:r>
+          <w:rPr>
+            <w:rStyle w:val="Hyperlink"/>
+            <w:rFonts w:asciiTheme="majorHAnsi" w:hAnsiTheme="majorHAnsi" w:cstheme="majorHAnsi"/>
+            <w:b/>
+          </w:rPr>
+          <w:t>ite</w:t>
         </w:r>
       </w:hyperlink>
       <w:r>
         <w:rPr>
           <w:rFonts w:asciiTheme="majorHAnsi" w:hAnsiTheme="majorHAnsi" w:cstheme="majorHAnsi"/>
         </w:rPr>
-        <w:t xml:space="preserve"> are a few of the </w:t>
+        <w:t xml:space="preserve"> I made for me friends to promote their game/company while they were still students. </w:t>
+      </w:r>
+      <w:r>
+        <w:rPr>
+          <w:rFonts w:asciiTheme="majorHAnsi" w:hAnsiTheme="majorHAnsi" w:cstheme="majorHAnsi"/>
+        </w:rPr>
+        <w:t xml:space="preserve">Guess what, it is responsive too! </w:t>
+      </w:r>
+      <w:r>
+        <w:rPr>
+          <w:rFonts w:asciiTheme="majorHAnsi" w:hAnsiTheme="majorHAnsi" w:cstheme="majorHAnsi"/>
+        </w:rPr>
+        <w:t>Made from scratch using some vanilla HTML, CSS, JavaScript and tiny bit of PHP</w:t>
+      </w:r>
+      <w:r>
+        <w:rPr>
+          <w:rFonts w:asciiTheme="majorHAnsi" w:hAnsiTheme="majorHAnsi" w:cstheme="majorHAnsi"/>
+        </w:rPr>
+        <w:t xml:space="preserve">. Not to mention, I have been submitting challenges for Shopify internships for a while, </w:t>
       </w:r>
       <w:hyperlink r:id="rId11" w:history="1">
         <w:r>
@@ -605,7 +695,47 @@
             <w:rFonts w:asciiTheme="majorHAnsi" w:hAnsiTheme="majorHAnsi" w:cstheme="majorHAnsi"/>
             <w:b/>
           </w:rPr>
-          <w:t>older</w:t>
+          <w:t>he</w:t>
+        </w:r>
+        <w:r>
+          <w:rPr>
+            <w:rStyle w:val="Hyperlink"/>
+            <w:rFonts w:asciiTheme="majorHAnsi" w:hAnsiTheme="majorHAnsi" w:cstheme="majorHAnsi"/>
+            <w:b/>
+          </w:rPr>
+          <w:t>r</w:t>
+        </w:r>
+        <w:r>
+          <w:rPr>
+            <w:rStyle w:val="Hyperlink"/>
+            <w:rFonts w:asciiTheme="majorHAnsi" w:hAnsiTheme="majorHAnsi" w:cstheme="majorHAnsi"/>
+            <w:b/>
+          </w:rPr>
+          <w:t>e</w:t>
+        </w:r>
+      </w:hyperlink>
+      <w:r>
+        <w:rPr>
+          <w:rFonts w:asciiTheme="majorHAnsi" w:hAnsiTheme="majorHAnsi" w:cstheme="majorHAnsi"/>
+        </w:rPr>
+        <w:t xml:space="preserve"> are a few of the </w:t>
+      </w:r>
+      <w:hyperlink r:id="rId12" w:history="1">
+        <w:r>
+          <w:rPr>
+            <w:rStyle w:val="Hyperlink"/>
+            <w:rFonts w:asciiTheme="majorHAnsi" w:hAnsiTheme="majorHAnsi" w:cstheme="majorHAnsi"/>
+            <w:b/>
+          </w:rPr>
+          <w:t>olde</w:t>
+        </w:r>
+        <w:r>
+          <w:rPr>
+            <w:rStyle w:val="Hyperlink"/>
+            <w:rFonts w:asciiTheme="majorHAnsi" w:hAnsiTheme="majorHAnsi" w:cstheme="majorHAnsi"/>
+            <w:b/>
+          </w:rPr>
+          <w:t>r</w:t>
         </w:r>
       </w:hyperlink>
       <w:r>
@@ -638,13 +768,21 @@
         <w:rPr>
           <w:rFonts w:asciiTheme="majorHAnsi" w:hAnsiTheme="majorHAnsi" w:cstheme="majorHAnsi"/>
         </w:rPr>
-        <w:t>Frankly,</w:t>
-      </w:r>
-      <w:r>
-        <w:rPr>
-          <w:rFonts w:asciiTheme="majorHAnsi" w:hAnsiTheme="majorHAnsi" w:cstheme="majorHAnsi"/>
-        </w:rPr>
-        <w:t xml:space="preserve"> every time I talk with Shopifolk, or get in vicinity of Shopify my heart skips a beat</w:t>
+        <w:t xml:space="preserve">Frankly, every time I talk with </w:t>
+      </w:r>
+      <w:proofErr w:type="spellStart"/>
+      <w:r>
+        <w:rPr>
+          <w:rFonts w:asciiTheme="majorHAnsi" w:hAnsiTheme="majorHAnsi" w:cstheme="majorHAnsi"/>
+        </w:rPr>
+        <w:t>Shopifolk</w:t>
+      </w:r>
+      <w:proofErr w:type="spellEnd"/>
+      <w:r>
+        <w:rPr>
+          <w:rFonts w:asciiTheme="majorHAnsi" w:hAnsiTheme="majorHAnsi" w:cstheme="majorHAnsi"/>
+        </w:rPr>
+        <w:t>, or get in vicinity of Shopify my heart skips a beat</w:t>
       </w:r>
       <w:r>
         <w:rPr>
@@ -668,13 +806,7 @@
         <w:rPr>
           <w:rFonts w:asciiTheme="majorHAnsi" w:hAnsiTheme="majorHAnsi" w:cstheme="majorHAnsi"/>
         </w:rPr>
-        <w:t>m in love with Shopify and incredibly excited at the thought of being able to join this hive of talented, beautiful people</w:t>
-      </w:r>
-      <w:r>
-        <w:rPr>
-          <w:rFonts w:asciiTheme="majorHAnsi" w:hAnsiTheme="majorHAnsi" w:cstheme="majorHAnsi"/>
-        </w:rPr>
-        <w:t>.</w:t>
+        <w:t>m in love with Shopify and incredibly excited at the thought of being able to join this hive of talented, beautiful people.</w:t>
       </w:r>
     </w:p>
     <w:p>
@@ -688,8 +820,16 @@
         <w:rPr>
           <w:rFonts w:asciiTheme="majorHAnsi" w:hAnsiTheme="majorHAnsi" w:cstheme="majorHAnsi"/>
         </w:rPr>
-        <w:t xml:space="preserve">That’s that! Thanks for reading. </w:t>
-      </w:r>
+        <w:t>T</w:t>
+      </w:r>
+      <w:r>
+        <w:rPr>
+          <w:rFonts w:asciiTheme="majorHAnsi" w:hAnsiTheme="majorHAnsi" w:cstheme="majorHAnsi"/>
+        </w:rPr>
+        <w:t>hat’s that! Thanks for reading!</w:t>
+      </w:r>
+      <w:bookmarkStart w:id="0" w:name="_GoBack"/>
+      <w:bookmarkEnd w:id="0"/>
     </w:p>
     <w:p>
       <w:pPr>
@@ -698,6 +838,47 @@
           <w:rFonts w:asciiTheme="majorHAnsi" w:hAnsiTheme="majorHAnsi" w:cstheme="majorHAnsi"/>
         </w:rPr>
       </w:pPr>
+      <w:r>
+        <w:rPr>
+          <w:rFonts w:ascii="Times New Roman" w:hAnsi="Times New Roman" w:cs="Times New Roman"/>
+          <w:noProof/>
+        </w:rPr>
+        <w:drawing>
+          <wp:inline distT="0" distB="0" distL="0" distR="0" wp14:anchorId="12D0F150" wp14:editId="74C64062">
+            <wp:extent cx="1414732" cy="378946"/>
+            <wp:effectExtent l="0" t="0" r="0" b="2540"/>
+            <wp:docPr id="1" name="Picture 1"/>
+            <wp:cNvGraphicFramePr>
+              <a:graphicFrameLocks xmlns:a="http://schemas.openxmlformats.org/drawingml/2006/main" noChangeAspect="1"/>
+            </wp:cNvGraphicFramePr>
+            <a:graphic xmlns:a="http://schemas.openxmlformats.org/drawingml/2006/main">
+              <a:graphicData uri="http://schemas.openxmlformats.org/drawingml/2006/picture">
+                <pic:pic xmlns:pic="http://schemas.openxmlformats.org/drawingml/2006/picture">
+                  <pic:nvPicPr>
+                    <pic:cNvPr id="1" name=""/>
+                    <pic:cNvPicPr/>
+                  </pic:nvPicPr>
+                  <pic:blipFill>
+                    <a:blip r:embed="rId13"/>
+                    <a:stretch>
+                      <a:fillRect/>
+                    </a:stretch>
+                  </pic:blipFill>
+                  <pic:spPr>
+                    <a:xfrm>
+                      <a:off x="0" y="0"/>
+                      <a:ext cx="1421375" cy="380725"/>
+                    </a:xfrm>
+                    <a:prstGeom prst="rect">
+                      <a:avLst/>
+                    </a:prstGeom>
+                  </pic:spPr>
+                </pic:pic>
+              </a:graphicData>
+            </a:graphic>
+          </wp:inline>
+        </w:drawing>
+      </w:r>
     </w:p>
     <w:p>
       <w:pPr>
@@ -724,7 +905,7 @@
 </file>
 
 <file path=word/styles.xml><?xml version="1.0" encoding="utf-8"?>
-<w:styles xmlns:mc="http://schemas.openxmlformats.org/markup-compatibility/2006" xmlns:r="http://schemas.openxmlformats.org/officeDocument/2006/relationships" xmlns:w="http://schemas.openxmlformats.org/wordprocessingml/2006/main" xmlns:w14="http://schemas.microsoft.com/office/word/2010/wordml" xmlns:w15="http://schemas.microsoft.com/office/word/2012/wordml" xmlns:w16se="http://schemas.microsoft.com/office/word/2015/wordml/symex" mc:Ignorable="w14 w15 w16se">
+<w:styles xmlns:mc="http://schemas.openxmlformats.org/markup-compatibility/2006" xmlns:r="http://schemas.openxmlformats.org/officeDocument/2006/relationships" xmlns:w="http://schemas.openxmlformats.org/wordprocessingml/2006/main" xmlns:w14="http://schemas.microsoft.com/office/word/2010/wordml" xmlns:w15="http://schemas.microsoft.com/office/word/2012/wordml" xmlns:w16cid="http://schemas.microsoft.com/office/word/2016/wordml/cid" xmlns:w16se="http://schemas.microsoft.com/office/word/2015/wordml/symex" mc:Ignorable="w14 w15 w16se w16cid">
   <w:docDefaults>
     <w:rPrDefault>
       <w:rPr>
@@ -740,7 +921,7 @@
       </w:pPr>
     </w:pPrDefault>
   </w:docDefaults>
-  <w:latentStyles w:defLockedState="0" w:defUIPriority="99" w:defSemiHidden="0" w:defUnhideWhenUsed="0" w:defQFormat="0" w:count="371">
+  <w:latentStyles w:defLockedState="0" w:defUIPriority="99" w:defSemiHidden="0" w:defUnhideWhenUsed="0" w:defQFormat="0" w:count="375">
     <w:lsdException w:name="Normal" w:uiPriority="0" w:qFormat="1"/>
     <w:lsdException w:name="heading 1" w:uiPriority="9" w:qFormat="1"/>
     <w:lsdException w:name="heading 2" w:semiHidden="1" w:uiPriority="9" w:unhideWhenUsed="1" w:qFormat="1"/>
@@ -846,7 +1027,6 @@
     <w:lsdException w:name="HTML Sample" w:semiHidden="1" w:unhideWhenUsed="1"/>
     <w:lsdException w:name="HTML Typewriter" w:semiHidden="1" w:unhideWhenUsed="1"/>
     <w:lsdException w:name="HTML Variable" w:semiHidden="1" w:unhideWhenUsed="1"/>
-    <w:lsdException w:name="Normal Table" w:semiHidden="1" w:unhideWhenUsed="1"/>
     <w:lsdException w:name="annotation subject" w:semiHidden="1" w:unhideWhenUsed="1"/>
     <w:lsdException w:name="No List" w:semiHidden="1" w:unhideWhenUsed="1"/>
     <w:lsdException w:name="Outline List 1" w:semiHidden="1" w:unhideWhenUsed="1"/>
@@ -890,10 +1070,8 @@
     <w:lsdException w:name="Table Elegant" w:semiHidden="1" w:unhideWhenUsed="1"/>
     <w:lsdException w:name="Table Professional" w:semiHidden="1" w:unhideWhenUsed="1"/>
     <w:lsdException w:name="Table Subtle 1" w:semiHidden="1" w:unhideWhenUsed="1"/>
-    <w:lsdException w:name="Table Subtle 2" w:semiHidden="1" w:unhideWhenUsed="1"/>
     <w:lsdException w:name="Table Web 1" w:semiHidden="1" w:unhideWhenUsed="1"/>
     <w:lsdException w:name="Table Web 2" w:semiHidden="1" w:unhideWhenUsed="1"/>
-    <w:lsdException w:name="Table Web 3" w:semiHidden="1" w:unhideWhenUsed="1"/>
     <w:lsdException w:name="Balloon Text" w:semiHidden="1" w:unhideWhenUsed="1"/>
     <w:lsdException w:name="Table Grid" w:uiPriority="39"/>
     <w:lsdException w:name="Table Theme" w:semiHidden="1" w:unhideWhenUsed="1"/>
@@ -1112,6 +1290,10 @@
     <w:lsdException w:name="List Table 5 Dark Accent 6" w:uiPriority="50"/>
     <w:lsdException w:name="List Table 6 Colorful Accent 6" w:uiPriority="51"/>
     <w:lsdException w:name="List Table 7 Colorful Accent 6" w:uiPriority="52"/>
+    <w:lsdException w:name="Mention" w:semiHidden="1" w:unhideWhenUsed="1"/>
+    <w:lsdException w:name="Smart Hyperlink" w:semiHidden="1" w:unhideWhenUsed="1"/>
+    <w:lsdException w:name="Hashtag" w:semiHidden="1" w:unhideWhenUsed="1"/>
+    <w:lsdException w:name="Unresolved Mention" w:semiHidden="1" w:unhideWhenUsed="1"/>
   </w:latentStyles>
   <w:style w:type="paragraph" w:default="1" w:styleId="Normal">
     <w:name w:val="Normal"/>
@@ -1445,4 +1627,16 @@
     </a:ext>
   </a:extLst>
 </a:theme>
+</file>
+
+<file path=customXml/item1.xml><?xml version="1.0" encoding="utf-8"?>
+<b:Sources xmlns:b="http://schemas.openxmlformats.org/officeDocument/2006/bibliography" xmlns="http://schemas.openxmlformats.org/officeDocument/2006/bibliography" SelectedStyle="\APASixthEditionOfficeOnline.xsl" StyleName="APA" Version="6"/>
+</file>
+
+<file path=customXml/itemProps1.xml><?xml version="1.0" encoding="utf-8"?>
+<ds:datastoreItem xmlns:ds="http://schemas.openxmlformats.org/officeDocument/2006/customXml" ds:itemID="{0660920C-DC8D-4347-BC96-16B0350FEC18}">
+  <ds:schemaRefs>
+    <ds:schemaRef ds:uri="http://schemas.openxmlformats.org/officeDocument/2006/bibliography"/>
+  </ds:schemaRefs>
+</ds:datastoreItem>
 </file>
</xml_diff>